<commit_message>
pdf generate by raghav
</commit_message>
<xml_diff>
--- a/temp/output.docx
+++ b/temp/output.docx
@@ -4,17 +4,142 @@
   <w:body>
     <w:p>
       <w:r>
-        <w:t>name: DSW</w:t>
+        <w:t>FirstName: jnj</w:t>
       </w:r>
     </w:p>
     <w:p>
       <w:r>
-        <w:t>age: 999</w:t>
+        <w:t>uhid: jbjn</w:t>
       </w:r>
     </w:p>
     <w:p>
       <w:r>
-        <w:t>profession: makkari</w:t>
+        <w:t>refby: jbjn</w:t>
+      </w:r>
+    </w:p>
+    <w:p>
+      <w:r>
+        <w:t>age/sex: jn</w:t>
+      </w:r>
+    </w:p>
+    <w:p>
+      <w:r>
+        <w:t>mobileNo: 9999</w:t>
+      </w:r>
+    </w:p>
+    <w:p>
+      <w:r>
+        <w:t>date: 2023-08-16</w:t>
+      </w:r>
+    </w:p>
+    <w:p>
+      <w:r>
+        <w:t xml:space="preserve">BronchoVascularMarking: </w:t>
+      </w:r>
+    </w:p>
+    <w:p>
+      <w:r>
+        <w:t xml:space="preserve">opacity: </w:t>
+      </w:r>
+    </w:p>
+    <w:p>
+      <w:r>
+        <w:t xml:space="preserve">cavity: </w:t>
+      </w:r>
+    </w:p>
+    <w:p>
+      <w:r>
+        <w:t xml:space="preserve">masses: </w:t>
+      </w:r>
+    </w:p>
+    <w:p>
+      <w:r>
+        <w:t xml:space="preserve">hilumSide: </w:t>
+      </w:r>
+    </w:p>
+    <w:p>
+      <w:r>
+        <w:t xml:space="preserve">hilum: </w:t>
+      </w:r>
+    </w:p>
+    <w:p>
+      <w:r>
+        <w:t xml:space="preserve">trachea: </w:t>
+      </w:r>
+    </w:p>
+    <w:p>
+      <w:r>
+        <w:t xml:space="preserve">mediastinal: </w:t>
+      </w:r>
+    </w:p>
+    <w:p>
+      <w:r>
+        <w:t xml:space="preserve">LymphNodes: </w:t>
+      </w:r>
+    </w:p>
+    <w:p>
+      <w:r>
+        <w:t xml:space="preserve">CardiacSize: </w:t>
+      </w:r>
+    </w:p>
+    <w:p>
+      <w:r>
+        <w:t xml:space="preserve">CardiacShape: </w:t>
+      </w:r>
+    </w:p>
+    <w:p>
+      <w:r>
+        <w:t xml:space="preserve">AorticKnuckle: </w:t>
+      </w:r>
+    </w:p>
+    <w:p>
+      <w:r>
+        <w:t xml:space="preserve">AorticKnuckleCalcification: </w:t>
+      </w:r>
+    </w:p>
+    <w:p>
+      <w:r>
+        <w:t xml:space="preserve">AorticKnuckleUnfoldingofAorta: </w:t>
+      </w:r>
+    </w:p>
+    <w:p>
+      <w:r>
+        <w:t xml:space="preserve">CostophrenicAnglesSide: </w:t>
+      </w:r>
+    </w:p>
+    <w:p>
+      <w:r>
+        <w:t xml:space="preserve">CostophrenicAngles: </w:t>
+      </w:r>
+    </w:p>
+    <w:p>
+      <w:r>
+        <w:t xml:space="preserve">Pneumothorax: </w:t>
+      </w:r>
+    </w:p>
+    <w:p>
+      <w:r>
+        <w:t xml:space="preserve">BonyCage: </w:t>
+      </w:r>
+    </w:p>
+    <w:p>
+      <w:r>
+        <w:t xml:space="preserve">SoftTissue: </w:t>
+      </w:r>
+    </w:p>
+    <w:p>
+      <w:r>
+        <w:t xml:space="preserve">HemiDiaphragmSide: </w:t>
+      </w:r>
+    </w:p>
+    <w:p>
+      <w:r>
+        <w:t xml:space="preserve">HemiDiaphragm: </w:t>
+      </w:r>
+    </w:p>
+    <w:p>
+      <w:r>
+        <w:t xml:space="preserve">BreastShadow: </w:t>
       </w:r>
     </w:p>
     <w:sectPr>

</xml_diff>